<commit_message>
Task #25 Extend the technical report
</commit_message>
<xml_diff>
--- a/src/main/resources/docs/sprint-1/Technical-report-2.2.4.docx
+++ b/src/main/resources/docs/sprint-1/Technical-report-2.2.4.docx
@@ -1,105 +1,112 @@
 
 <file path=word/document.xml><?xml version="1.0" encoding="utf-8"?>
-<w:document xmlns:mc="http://schemas.openxmlformats.org/markup-compatibility/2006" xmlns:o="urn:schemas-microsoft-com:office:office" xmlns:r="http://schemas.openxmlformats.org/officeDocument/2006/relationships" xmlns:m="http://schemas.openxmlformats.org/officeDocument/2006/math" xmlns:v="urn:schemas-microsoft-com:vml" xmlns:wp="http://schemas.openxmlformats.org/drawingml/2006/wordprocessingDrawing" xmlns:w10="urn:schemas-microsoft-com:office:word" xmlns:w="http://schemas.openxmlformats.org/wordprocessingml/2006/main" xmlns:wne="http://schemas.microsoft.com/office/word/2006/wordml" xmlns:sl="http://schemas.openxmlformats.org/schemaLibrary/2006/main" xmlns:a="http://schemas.openxmlformats.org/drawingml/2006/main" xmlns:pic="http://schemas.openxmlformats.org/drawingml/2006/picture" xmlns:c="http://schemas.openxmlformats.org/drawingml/2006/chart" xmlns:lc="http://schemas.openxmlformats.org/drawingml/2006/lockedCanvas" xmlns:dgm="http://schemas.openxmlformats.org/drawingml/2006/diagram" xmlns:wps="http://schemas.microsoft.com/office/word/2010/wordprocessingShape" xmlns:wpg="http://schemas.microsoft.com/office/word/2010/wordprocessingGroup" xmlns:w14="http://schemas.microsoft.com/office/word/2010/wordml" xmlns:w15="http://schemas.microsoft.com/office/word/2012/wordml">
+<w:document xmlns:wpc="http://schemas.microsoft.com/office/word/2010/wordprocessingCanvas" xmlns:cx="http://schemas.microsoft.com/office/drawing/2014/chartex" xmlns:cx1="http://schemas.microsoft.com/office/drawing/2015/9/8/chartex" xmlns:cx2="http://schemas.microsoft.com/office/drawing/2015/10/21/chartex" xmlns:cx3="http://schemas.microsoft.com/office/drawing/2016/5/9/chartex" xmlns:cx4="http://schemas.microsoft.com/office/drawing/2016/5/10/chartex" xmlns:cx5="http://schemas.microsoft.com/office/drawing/2016/5/11/chartex" xmlns:cx6="http://schemas.microsoft.com/office/drawing/2016/5/12/chartex" xmlns:cx7="http://schemas.microsoft.com/office/drawing/2016/5/13/chartex" xmlns:cx8="http://schemas.microsoft.com/office/drawing/2016/5/14/chartex" xmlns:mc="http://schemas.openxmlformats.org/markup-compatibility/2006" xmlns:aink="http://schemas.microsoft.com/office/drawing/2016/ink" xmlns:am3d="http://schemas.microsoft.com/office/drawing/2017/model3d" xmlns:o="urn:schemas-microsoft-com:office:office" xmlns:r="http://schemas.openxmlformats.org/officeDocument/2006/relationships" xmlns:m="http://schemas.openxmlformats.org/officeDocument/2006/math" xmlns:v="urn:schemas-microsoft-com:vml" xmlns:wp14="http://schemas.microsoft.com/office/word/2010/wordprocessingDrawing" xmlns:wp="http://schemas.openxmlformats.org/drawingml/2006/wordprocessingDrawing" xmlns:w10="urn:schemas-microsoft-com:office:word" xmlns:w="http://schemas.openxmlformats.org/wordprocessingml/2006/main" xmlns:w14="http://schemas.microsoft.com/office/word/2010/wordml" xmlns:w15="http://schemas.microsoft.com/office/word/2012/wordml" xmlns:w16cex="http://schemas.microsoft.com/office/word/2018/wordml/cex" xmlns:w16cid="http://schemas.microsoft.com/office/word/2016/wordml/cid" xmlns:w16="http://schemas.microsoft.com/office/word/2018/wordml" xmlns:w16se="http://schemas.microsoft.com/office/word/2015/wordml/symex" xmlns:wpg="http://schemas.microsoft.com/office/word/2010/wordprocessingGroup" xmlns:wpi="http://schemas.microsoft.com/office/word/2010/wordprocessingInk" xmlns:wne="http://schemas.microsoft.com/office/word/2006/wordml" xmlns:wps="http://schemas.microsoft.com/office/word/2010/wordprocessingShape" mc:Ignorable="w14 w15 w16se w16cid w16 w16cex wp14">
   <w:body>
     <w:p>
       <w:pPr>
         <w:jc w:val="center"/>
-        <w:rPr/>
       </w:pPr>
       <w:r>
-        <w:rPr>
-          <w:rtl w:val="0"/>
-        </w:rPr>
-        <w:t xml:space="preserve">Documento Técnico</w:t>
-      </w:r>
-    </w:p>
-    <w:p>
-      <w:pPr>
-        <w:rPr/>
-      </w:pPr>
-      <w:r>
-        <w:rPr>
-          <w:rtl w:val="0"/>
-        </w:rPr>
-      </w:r>
-    </w:p>
-    <w:p>
-      <w:pPr>
-        <w:rPr/>
-      </w:pPr>
-      <w:r>
-        <w:rPr>
-          <w:rtl w:val="0"/>
-        </w:rPr>
-        <w:t xml:space="preserve">Hemos leído el product backlog, creando una tarea para cada entrada. En el sprint planning hemos asignado cada tarea a una persona. </w:t>
-      </w:r>
-    </w:p>
-    <w:p>
-      <w:pPr>
-        <w:rPr/>
-      </w:pPr>
-      <w:r>
-        <w:rPr>
-          <w:rtl w:val="0"/>
-        </w:rPr>
-        <w:t xml:space="preserve">Se han creado cuatro columnas para las tareas, To do, que son tareas que están pendientes de realizarse, In progress, que son tareas en progreso, To Check, que son tareas realizadas y necesitan verificar que están hechas, y la columna de Done, que son tareas hechas.</w:t>
-      </w:r>
-    </w:p>
-    <w:p>
-      <w:pPr>
-        <w:rPr/>
-      </w:pPr>
-      <w:r>
-        <w:rPr>
-          <w:rtl w:val="0"/>
-        </w:rPr>
-        <w:t xml:space="preserve">Hemos definido el concepto de hecho de forma común en un documento.</w:t>
-      </w:r>
-    </w:p>
-    <w:p>
-      <w:pPr>
-        <w:rPr/>
-      </w:pPr>
-      <w:r>
-        <w:rPr>
-          <w:rtl w:val="0"/>
-        </w:rPr>
+        <w:t>Documento Técnico</w:t>
+      </w:r>
+    </w:p>
+    <w:p/>
+    <w:p>
+      <w:r>
+        <w:t xml:space="preserve">Hemos leído el </w:t>
+      </w:r>
+      <w:proofErr w:type="spellStart"/>
+      <w:r>
+        <w:t>product</w:t>
+      </w:r>
+      <w:proofErr w:type="spellEnd"/>
+      <w:r>
+        <w:t xml:space="preserve"> backlog, creando una tarea para cada entrada. En el sprint </w:t>
+      </w:r>
+      <w:proofErr w:type="spellStart"/>
+      <w:r>
+        <w:t>planning</w:t>
+      </w:r>
+      <w:proofErr w:type="spellEnd"/>
+      <w:r>
+        <w:t xml:space="preserve"> hemos asignado cada tarea a una persona. </w:t>
+      </w:r>
+    </w:p>
+    <w:p>
+      <w:r>
+        <w:t xml:space="preserve">Se han creado cuatro columnas para las tareas, </w:t>
+      </w:r>
+      <w:proofErr w:type="spellStart"/>
+      <w:r>
+        <w:t>To</w:t>
+      </w:r>
+      <w:proofErr w:type="spellEnd"/>
+      <w:r>
+        <w:t xml:space="preserve"> do, que son tareas que están pendientes de realizarse, In </w:t>
+      </w:r>
+      <w:proofErr w:type="spellStart"/>
+      <w:r>
+        <w:t>progress</w:t>
+      </w:r>
+      <w:proofErr w:type="spellEnd"/>
+      <w:r>
+        <w:t>, que s</w:t>
+      </w:r>
+      <w:r>
+        <w:t xml:space="preserve">on tareas en progreso, </w:t>
+      </w:r>
+      <w:proofErr w:type="spellStart"/>
+      <w:r>
+        <w:t>To</w:t>
+      </w:r>
+      <w:proofErr w:type="spellEnd"/>
+      <w:r>
+        <w:t xml:space="preserve"> </w:t>
+      </w:r>
+      <w:proofErr w:type="spellStart"/>
+      <w:r>
+        <w:t>Check</w:t>
+      </w:r>
+      <w:proofErr w:type="spellEnd"/>
+      <w:r>
+        <w:t>, que son tareas realizadas y necesitan verificar que están hechas, y la columna de Done, que son tareas hechas.</w:t>
+      </w:r>
+    </w:p>
+    <w:p>
+      <w:r>
+        <w:t>Hemos definido el concepto de hecho de forma común en un documento.</w:t>
+      </w:r>
+    </w:p>
+    <w:p>
+      <w:r>
         <w:t xml:space="preserve">En el sprint las hemos hecho. </w:t>
       </w:r>
     </w:p>
-    <w:p>
-      <w:pPr>
-        <w:rPr/>
-      </w:pPr>
-      <w:r>
-        <w:rPr>
-          <w:rtl w:val="0"/>
-        </w:rPr>
-      </w:r>
-    </w:p>
+    <w:p/>
     <w:p>
       <w:pPr>
         <w:jc w:val="center"/>
-        <w:rPr/>
       </w:pPr>
       <w:r>
-        <w:rPr/>
+        <w:rPr>
+          <w:noProof/>
+        </w:rPr>
         <w:drawing>
-          <wp:inline distB="114300" distT="114300" distL="114300" distR="114300">
+          <wp:inline distT="114300" distB="114300" distL="114300" distR="114300" wp14:anchorId="4E29AC59" wp14:editId="2FC5A115">
             <wp:extent cx="5731200" cy="2806700"/>
-            <wp:effectExtent b="0" l="0" r="0" t="0"/>
+            <wp:effectExtent l="0" t="0" r="0" b="0"/>
             <wp:docPr id="1" name="image1.png"/>
-            <a:graphic>
+            <wp:cNvGraphicFramePr/>
+            <a:graphic xmlns:a="http://schemas.openxmlformats.org/drawingml/2006/main">
               <a:graphicData uri="http://schemas.openxmlformats.org/drawingml/2006/picture">
-                <pic:pic>
+                <pic:pic xmlns:pic="http://schemas.openxmlformats.org/drawingml/2006/picture">
                   <pic:nvPicPr>
                     <pic:cNvPr id="0" name="image1.png"/>
                     <pic:cNvPicPr preferRelativeResize="0"/>
                   </pic:nvPicPr>
                   <pic:blipFill>
-                    <a:blip r:embed="rId6"/>
-                    <a:srcRect b="0" l="0" r="0" t="0"/>
+                    <a:blip r:embed="rId4"/>
+                    <a:srcRect/>
                     <a:stretch>
                       <a:fillRect/>
                     </a:stretch>
@@ -109,7 +116,9 @@
                       <a:off x="0" y="0"/>
                       <a:ext cx="5731200" cy="2806700"/>
                     </a:xfrm>
-                    <a:prstGeom prst="rect"/>
+                    <a:prstGeom prst="rect">
+                      <a:avLst/>
+                    </a:prstGeom>
                     <a:ln/>
                   </pic:spPr>
                 </pic:pic>
@@ -118,66 +127,303 @@
           </wp:inline>
         </w:drawing>
       </w:r>
-      <w:r>
-        <w:rPr>
-          <w:rtl w:val="0"/>
-        </w:rPr>
-      </w:r>
     </w:p>
     <w:p>
       <w:pPr>
         <w:jc w:val="center"/>
-        <w:rPr/>
       </w:pPr>
+    </w:p>
+    <w:p>
+      <w:r>
+        <w:t>En la tar</w:t>
+      </w:r>
+      <w:r>
+        <w:t xml:space="preserve">ea #2 para crear una entrada </w:t>
+      </w:r>
+      <w:proofErr w:type="spellStart"/>
+      <w:r>
+        <w:t>developer</w:t>
+      </w:r>
+      <w:proofErr w:type="spellEnd"/>
+      <w:r>
+        <w:t xml:space="preserve"> en el pom.xml, se generó conflictos porque estábamos escribiendo al mismo fichero. Para solucionarlo hemos hecho </w:t>
+      </w:r>
+      <w:proofErr w:type="spellStart"/>
+      <w:r>
+        <w:t>merge</w:t>
+      </w:r>
+      <w:proofErr w:type="spellEnd"/>
+      <w:r>
+        <w:t xml:space="preserve"> con el </w:t>
+      </w:r>
+      <w:proofErr w:type="spellStart"/>
+      <w:r>
+        <w:t>pull</w:t>
+      </w:r>
+      <w:proofErr w:type="spellEnd"/>
+      <w:r>
+        <w:t xml:space="preserve"> </w:t>
+      </w:r>
+      <w:proofErr w:type="spellStart"/>
+      <w:r>
+        <w:t>request</w:t>
+      </w:r>
+      <w:proofErr w:type="spellEnd"/>
+      <w:r>
+        <w:t xml:space="preserve"> y volver a hacer </w:t>
+      </w:r>
+      <w:proofErr w:type="spellStart"/>
+      <w:r>
+        <w:t>push</w:t>
+      </w:r>
+      <w:proofErr w:type="spellEnd"/>
+      <w:r>
+        <w:t xml:space="preserve"> al repositorio.</w:t>
+      </w:r>
+    </w:p>
+    <w:p>
+      <w:r>
+        <w:br w:type="page"/>
+      </w:r>
+    </w:p>
+    <w:p>
+      <w:pPr>
+        <w:jc w:val="center"/>
+      </w:pPr>
+      <w:r>
+        <w:lastRenderedPageBreak/>
+        <w:t>Historial de Cambios</w:t>
+      </w:r>
+    </w:p>
+    <w:p/>
+    <w:p>
       <w:r>
         <w:rPr>
-          <w:rtl w:val="0"/>
+          <w:noProof/>
         </w:rPr>
+        <w:drawing>
+          <wp:inline distT="0" distB="0" distL="0" distR="0" wp14:anchorId="3193B639" wp14:editId="1DD946BF">
+            <wp:extent cx="5725160" cy="4981575"/>
+            <wp:effectExtent l="0" t="0" r="8890" b="9525"/>
+            <wp:docPr id="3" name="Imagen 3"/>
+            <wp:cNvGraphicFramePr>
+              <a:graphicFrameLocks xmlns:a="http://schemas.openxmlformats.org/drawingml/2006/main" noChangeAspect="1"/>
+            </wp:cNvGraphicFramePr>
+            <a:graphic xmlns:a="http://schemas.openxmlformats.org/drawingml/2006/main">
+              <a:graphicData uri="http://schemas.openxmlformats.org/drawingml/2006/picture">
+                <pic:pic xmlns:pic="http://schemas.openxmlformats.org/drawingml/2006/picture">
+                  <pic:nvPicPr>
+                    <pic:cNvPr id="0" name="Imagen 2"/>
+                    <pic:cNvPicPr>
+                      <a:picLocks noChangeAspect="1" noChangeArrowheads="1"/>
+                    </pic:cNvPicPr>
+                  </pic:nvPicPr>
+                  <pic:blipFill>
+                    <a:blip r:embed="rId5">
+                      <a:extLst>
+                        <a:ext uri="{28A0092B-C50C-407E-A947-70E740481C1C}">
+                          <a14:useLocalDpi xmlns:a14="http://schemas.microsoft.com/office/drawing/2010/main" val="0"/>
+                        </a:ext>
+                      </a:extLst>
+                    </a:blip>
+                    <a:srcRect/>
+                    <a:stretch>
+                      <a:fillRect/>
+                    </a:stretch>
+                  </pic:blipFill>
+                  <pic:spPr bwMode="auto">
+                    <a:xfrm>
+                      <a:off x="0" y="0"/>
+                      <a:ext cx="5725160" cy="4981575"/>
+                    </a:xfrm>
+                    <a:prstGeom prst="rect">
+                      <a:avLst/>
+                    </a:prstGeom>
+                    <a:noFill/>
+                    <a:ln>
+                      <a:noFill/>
+                    </a:ln>
+                  </pic:spPr>
+                </pic:pic>
+              </a:graphicData>
+            </a:graphic>
+          </wp:inline>
+        </w:drawing>
+      </w:r>
+    </w:p>
+    <w:p>
+      <w:r>
+        <w:rPr>
+          <w:noProof/>
+        </w:rPr>
+        <w:drawing>
+          <wp:inline distT="0" distB="0" distL="0" distR="0" wp14:anchorId="0AC27AFB" wp14:editId="7D834F71">
+            <wp:extent cx="5725160" cy="1132840"/>
+            <wp:effectExtent l="0" t="0" r="8890" b="0"/>
+            <wp:docPr id="2" name="Imagen 2"/>
+            <wp:cNvGraphicFramePr>
+              <a:graphicFrameLocks xmlns:a="http://schemas.openxmlformats.org/drawingml/2006/main" noChangeAspect="1"/>
+            </wp:cNvGraphicFramePr>
+            <a:graphic xmlns:a="http://schemas.openxmlformats.org/drawingml/2006/main">
+              <a:graphicData uri="http://schemas.openxmlformats.org/drawingml/2006/picture">
+                <pic:pic xmlns:pic="http://schemas.openxmlformats.org/drawingml/2006/picture">
+                  <pic:nvPicPr>
+                    <pic:cNvPr id="0" name="Imagen 3"/>
+                    <pic:cNvPicPr>
+                      <a:picLocks noChangeAspect="1" noChangeArrowheads="1"/>
+                    </pic:cNvPicPr>
+                  </pic:nvPicPr>
+                  <pic:blipFill>
+                    <a:blip r:embed="rId6">
+                      <a:extLst>
+                        <a:ext uri="{28A0092B-C50C-407E-A947-70E740481C1C}">
+                          <a14:useLocalDpi xmlns:a14="http://schemas.microsoft.com/office/drawing/2010/main" val="0"/>
+                        </a:ext>
+                      </a:extLst>
+                    </a:blip>
+                    <a:srcRect/>
+                    <a:stretch>
+                      <a:fillRect/>
+                    </a:stretch>
+                  </pic:blipFill>
+                  <pic:spPr bwMode="auto">
+                    <a:xfrm>
+                      <a:off x="0" y="0"/>
+                      <a:ext cx="5725160" cy="1132840"/>
+                    </a:xfrm>
+                    <a:prstGeom prst="rect">
+                      <a:avLst/>
+                    </a:prstGeom>
+                    <a:noFill/>
+                    <a:ln>
+                      <a:noFill/>
+                    </a:ln>
+                  </pic:spPr>
+                </pic:pic>
+              </a:graphicData>
+            </a:graphic>
+          </wp:inline>
+        </w:drawing>
       </w:r>
     </w:p>
     <w:p>
       <w:pPr>
-        <w:rPr/>
+        <w:rPr>
+          <w:i/>
+          <w:iCs/>
+        </w:rPr>
       </w:pPr>
       <w:r>
+        <w:t xml:space="preserve">Como se observa en la imagen superior, este sería el comportamiento de las ramas creadas para la implementación de los cambios en el proyecto. Viene detallado en su nomenclatura los cambios añadidos en cada rama y su correspondiente </w:t>
+      </w:r>
+      <w:proofErr w:type="spellStart"/>
+      <w:r>
+        <w:t>merge</w:t>
+      </w:r>
+      <w:proofErr w:type="spellEnd"/>
+      <w:r>
+        <w:t xml:space="preserve"> a la rama </w:t>
+      </w:r>
+      <w:proofErr w:type="spellStart"/>
+      <w:r>
         <w:rPr>
-          <w:rtl w:val="0"/>
+          <w:i/>
+          <w:iCs/>
         </w:rPr>
-        <w:t xml:space="preserve">En la tarea #2 para crear una entrada developer en el pom.xml, se generó conflictos porque estábamos escribiendo al mismo fichero. Para solucionarlo hemos hecho merge con el pull request y volver a hacer push al repositorio.</w:t>
+        <w:t>develop</w:t>
+      </w:r>
+      <w:proofErr w:type="spellEnd"/>
+      <w:r>
+        <w:rPr>
+          <w:i/>
+          <w:iCs/>
+        </w:rPr>
+        <w:t>.</w:t>
+      </w:r>
+    </w:p>
+    <w:p>
+      <w:r>
+        <w:br w:type="page"/>
       </w:r>
     </w:p>
     <w:p>
       <w:pPr>
-        <w:rPr/>
+        <w:jc w:val="center"/>
       </w:pPr>
       <w:r>
+        <w:lastRenderedPageBreak/>
+        <w:t>Ventajas y desventajas de la estrategia de ramas</w:t>
+      </w:r>
+    </w:p>
+    <w:p/>
+    <w:p>
+      <w:r>
+        <w:t xml:space="preserve">Gracias a la estrategia de ramas se ha evitado los posibles conflictos entre los cambios realizados por los miembros del grupo minimizando así la carga de trabajo innecesario. Con la </w:t>
+      </w:r>
+      <w:r>
+        <w:t>práctica</w:t>
+      </w:r>
+      <w:r>
+        <w:t xml:space="preserve"> del </w:t>
+      </w:r>
+      <w:r>
         <w:rPr>
-          <w:rtl w:val="0"/>
+          <w:i/>
+          <w:iCs/>
         </w:rPr>
-      </w:r>
-    </w:p>
+        <w:t xml:space="preserve">Peer </w:t>
+      </w:r>
+      <w:proofErr w:type="spellStart"/>
+      <w:r>
+        <w:rPr>
+          <w:i/>
+          <w:iCs/>
+        </w:rPr>
+        <w:t>Review</w:t>
+      </w:r>
+      <w:proofErr w:type="spellEnd"/>
+      <w:r>
+        <w:t xml:space="preserve"> se garantiza el entendimiento conjunto de los integrantes sobre el estado del proyecto, así como la realización de este. En caso de que hubiese errores, estas </w:t>
+      </w:r>
+      <w:r>
+        <w:t>prácticas</w:t>
+      </w:r>
+      <w:r>
+        <w:t xml:space="preserve"> nos facilitan una recuperación del proyecto en el momento deseado.</w:t>
+      </w:r>
+    </w:p>
+    <w:p/>
+    <w:p>
+      <w:r>
+        <w:t xml:space="preserve">Sin embargo, el uso de ramas conlleva una mayor implicación de todos los miembros del grupo y una mayor disciplina a la hora de trabajar, ya sea en la creación de la rama como en su posterior revisión. </w:t>
+      </w:r>
+    </w:p>
+    <w:p>
+      <w:r>
+        <w:t>Si un integrante del proyecto no siguiese adecuadamente la técnica de ramas podría producir retrasos en el desarrollo del proyecto, lo que supondría un incremento en la deuda técnica.</w:t>
+      </w:r>
+    </w:p>
+    <w:p/>
+    <w:p/>
     <w:sectPr>
-      <w:pgSz w:h="16834" w:w="11909" w:orient="portrait"/>
-      <w:pgMar w:bottom="1440" w:top="1440" w:left="1440" w:right="1440" w:header="720" w:footer="720"/>
+      <w:pgSz w:w="11909" w:h="16834"/>
+      <w:pgMar w:top="1440" w:right="1440" w:bottom="1440" w:left="1440" w:header="720" w:footer="720" w:gutter="0"/>
       <w:pgNumType w:start="1"/>
+      <w:cols w:space="720"/>
     </w:sectPr>
   </w:body>
 </w:document>
 </file>
 
-<file path=word/numbering.xml><?xml version="1.0" encoding="utf-8"?>
-<w:numbering xmlns:mc="http://schemas.openxmlformats.org/markup-compatibility/2006" xmlns:o="urn:schemas-microsoft-com:office:office" xmlns:r="http://schemas.openxmlformats.org/officeDocument/2006/relationships" xmlns:m="http://schemas.openxmlformats.org/officeDocument/2006/math" xmlns:v="urn:schemas-microsoft-com:vml" xmlns:wp="http://schemas.openxmlformats.org/drawingml/2006/wordprocessingDrawing" xmlns:w10="urn:schemas-microsoft-com:office:word" xmlns:w="http://schemas.openxmlformats.org/wordprocessingml/2006/main" xmlns:wne="http://schemas.microsoft.com/office/word/2006/wordml" xmlns:sl="http://schemas.openxmlformats.org/schemaLibrary/2006/main" xmlns:a="http://schemas.openxmlformats.org/drawingml/2006/main" xmlns:pic="http://schemas.openxmlformats.org/drawingml/2006/picture" xmlns:c="http://schemas.openxmlformats.org/drawingml/2006/chart" xmlns:lc="http://schemas.openxmlformats.org/drawingml/2006/lockedCanvas" xmlns:dgm="http://schemas.openxmlformats.org/drawingml/2006/diagram" xmlns:wps="http://schemas.microsoft.com/office/word/2010/wordprocessingShape" xmlns:wpg="http://schemas.microsoft.com/office/word/2010/wordprocessingGroup" xmlns:w14="http://schemas.microsoft.com/office/word/2010/wordml" xmlns:w15="http://schemas.microsoft.com/office/word/2012/wordml"/>
-</file>
-
 <file path=word/styles.xml><?xml version="1.0" encoding="utf-8"?>
-<w:styles xmlns:mc="http://schemas.openxmlformats.org/markup-compatibility/2006" xmlns:o="urn:schemas-microsoft-com:office:office" xmlns:r="http://schemas.openxmlformats.org/officeDocument/2006/relationships" xmlns:m="http://schemas.openxmlformats.org/officeDocument/2006/math" xmlns:v="urn:schemas-microsoft-com:vml" xmlns:wp="http://schemas.openxmlformats.org/drawingml/2006/wordprocessingDrawing" xmlns:w10="urn:schemas-microsoft-com:office:word" xmlns:w="http://schemas.openxmlformats.org/wordprocessingml/2006/main" xmlns:wne="http://schemas.microsoft.com/office/word/2006/wordml" xmlns:sl="http://schemas.openxmlformats.org/schemaLibrary/2006/main" xmlns:a="http://schemas.openxmlformats.org/drawingml/2006/main" xmlns:pic="http://schemas.openxmlformats.org/drawingml/2006/picture" xmlns:c="http://schemas.openxmlformats.org/drawingml/2006/chart" xmlns:lc="http://schemas.openxmlformats.org/drawingml/2006/lockedCanvas" xmlns:dgm="http://schemas.openxmlformats.org/drawingml/2006/diagram" xmlns:wps="http://schemas.microsoft.com/office/word/2010/wordprocessingShape" xmlns:wpg="http://schemas.microsoft.com/office/word/2010/wordprocessingGroup" xmlns:w14="http://schemas.microsoft.com/office/word/2010/wordml" xmlns:w15="http://schemas.microsoft.com/office/word/2012/wordml">
+<w:styles xmlns:mc="http://schemas.openxmlformats.org/markup-compatibility/2006" xmlns:r="http://schemas.openxmlformats.org/officeDocument/2006/relationships" xmlns:w="http://schemas.openxmlformats.org/wordprocessingml/2006/main" xmlns:w14="http://schemas.microsoft.com/office/word/2010/wordml" xmlns:w15="http://schemas.microsoft.com/office/word/2012/wordml" xmlns:w16cex="http://schemas.microsoft.com/office/word/2018/wordml/cex" xmlns:w16cid="http://schemas.microsoft.com/office/word/2016/wordml/cid" xmlns:w16="http://schemas.microsoft.com/office/word/2018/wordml" xmlns:w16se="http://schemas.microsoft.com/office/word/2015/wordml/symex" mc:Ignorable="w14 w15 w16se w16cid w16 w16cex">
   <w:docDefaults>
     <w:rPrDefault>
       <w:rPr>
-        <w:rFonts w:ascii="Arial" w:cs="Arial" w:eastAsia="Arial" w:hAnsi="Arial"/>
+        <w:rFonts w:ascii="Arial" w:eastAsia="Arial" w:hAnsi="Arial" w:cs="Arial"/>
         <w:sz w:val="22"/>
         <w:szCs w:val="22"/>
-        <w:lang w:val="es"/>
+        <w:lang w:val="es" w:eastAsia="es-ES" w:bidi="ar-SA"/>
       </w:rPr>
     </w:rPrDefault>
     <w:pPrDefault>
@@ -186,65 +432,457 @@
       </w:pPr>
     </w:pPrDefault>
   </w:docDefaults>
-  <w:style w:type="paragraph" w:styleId="Normal" w:default="1">
-    <w:name w:val="normal"/>
+  <w:latentStyles w:defLockedState="0" w:defUIPriority="99" w:defSemiHidden="0" w:defUnhideWhenUsed="0" w:defQFormat="0" w:count="376">
+    <w:lsdException w:name="Normal" w:uiPriority="0" w:qFormat="1"/>
+    <w:lsdException w:name="heading 1" w:uiPriority="9" w:qFormat="1"/>
+    <w:lsdException w:name="heading 2" w:semiHidden="1" w:uiPriority="9" w:unhideWhenUsed="1" w:qFormat="1"/>
+    <w:lsdException w:name="heading 3" w:semiHidden="1" w:uiPriority="9" w:unhideWhenUsed="1" w:qFormat="1"/>
+    <w:lsdException w:name="heading 4" w:semiHidden="1" w:uiPriority="9" w:unhideWhenUsed="1" w:qFormat="1"/>
+    <w:lsdException w:name="heading 5" w:semiHidden="1" w:uiPriority="9" w:unhideWhenUsed="1" w:qFormat="1"/>
+    <w:lsdException w:name="heading 6" w:semiHidden="1" w:uiPriority="9" w:unhideWhenUsed="1" w:qFormat="1"/>
+    <w:lsdException w:name="heading 7" w:semiHidden="1" w:uiPriority="9" w:unhideWhenUsed="1" w:qFormat="1"/>
+    <w:lsdException w:name="heading 8" w:semiHidden="1" w:uiPriority="9" w:unhideWhenUsed="1" w:qFormat="1"/>
+    <w:lsdException w:name="heading 9" w:semiHidden="1" w:uiPriority="9" w:unhideWhenUsed="1" w:qFormat="1"/>
+    <w:lsdException w:name="index 1" w:semiHidden="1" w:unhideWhenUsed="1"/>
+    <w:lsdException w:name="index 2" w:semiHidden="1" w:unhideWhenUsed="1"/>
+    <w:lsdException w:name="index 3" w:semiHidden="1" w:unhideWhenUsed="1"/>
+    <w:lsdException w:name="index 4" w:semiHidden="1" w:unhideWhenUsed="1"/>
+    <w:lsdException w:name="index 5" w:semiHidden="1" w:unhideWhenUsed="1"/>
+    <w:lsdException w:name="index 6" w:semiHidden="1" w:unhideWhenUsed="1"/>
+    <w:lsdException w:name="index 7" w:semiHidden="1" w:unhideWhenUsed="1"/>
+    <w:lsdException w:name="index 8" w:semiHidden="1" w:unhideWhenUsed="1"/>
+    <w:lsdException w:name="index 9" w:semiHidden="1" w:unhideWhenUsed="1"/>
+    <w:lsdException w:name="toc 1" w:semiHidden="1" w:uiPriority="39" w:unhideWhenUsed="1"/>
+    <w:lsdException w:name="toc 2" w:semiHidden="1" w:uiPriority="39" w:unhideWhenUsed="1"/>
+    <w:lsdException w:name="toc 3" w:semiHidden="1" w:uiPriority="39" w:unhideWhenUsed="1"/>
+    <w:lsdException w:name="toc 4" w:semiHidden="1" w:uiPriority="39" w:unhideWhenUsed="1"/>
+    <w:lsdException w:name="toc 5" w:semiHidden="1" w:uiPriority="39" w:unhideWhenUsed="1"/>
+    <w:lsdException w:name="toc 6" w:semiHidden="1" w:uiPriority="39" w:unhideWhenUsed="1"/>
+    <w:lsdException w:name="toc 7" w:semiHidden="1" w:uiPriority="39" w:unhideWhenUsed="1"/>
+    <w:lsdException w:name="toc 8" w:semiHidden="1" w:uiPriority="39" w:unhideWhenUsed="1"/>
+    <w:lsdException w:name="toc 9" w:semiHidden="1" w:uiPriority="39" w:unhideWhenUsed="1"/>
+    <w:lsdException w:name="Normal Indent" w:semiHidden="1" w:unhideWhenUsed="1"/>
+    <w:lsdException w:name="footnote text" w:semiHidden="1" w:unhideWhenUsed="1"/>
+    <w:lsdException w:name="annotation text" w:semiHidden="1" w:unhideWhenUsed="1"/>
+    <w:lsdException w:name="header" w:semiHidden="1" w:unhideWhenUsed="1"/>
+    <w:lsdException w:name="footer" w:semiHidden="1" w:unhideWhenUsed="1"/>
+    <w:lsdException w:name="index heading" w:semiHidden="1" w:unhideWhenUsed="1"/>
+    <w:lsdException w:name="caption" w:semiHidden="1" w:uiPriority="35" w:unhideWhenUsed="1" w:qFormat="1"/>
+    <w:lsdException w:name="table of figures" w:semiHidden="1" w:unhideWhenUsed="1"/>
+    <w:lsdException w:name="envelope address" w:semiHidden="1" w:unhideWhenUsed="1"/>
+    <w:lsdException w:name="envelope return" w:semiHidden="1" w:unhideWhenUsed="1"/>
+    <w:lsdException w:name="footnote reference" w:semiHidden="1" w:unhideWhenUsed="1"/>
+    <w:lsdException w:name="annotation reference" w:semiHidden="1" w:unhideWhenUsed="1"/>
+    <w:lsdException w:name="line number" w:semiHidden="1" w:unhideWhenUsed="1"/>
+    <w:lsdException w:name="page number" w:semiHidden="1" w:unhideWhenUsed="1"/>
+    <w:lsdException w:name="endnote reference" w:semiHidden="1" w:unhideWhenUsed="1"/>
+    <w:lsdException w:name="endnote text" w:semiHidden="1" w:unhideWhenUsed="1"/>
+    <w:lsdException w:name="table of authorities" w:semiHidden="1" w:unhideWhenUsed="1"/>
+    <w:lsdException w:name="macro" w:semiHidden="1" w:unhideWhenUsed="1"/>
+    <w:lsdException w:name="toa heading" w:semiHidden="1" w:unhideWhenUsed="1"/>
+    <w:lsdException w:name="List" w:semiHidden="1" w:unhideWhenUsed="1"/>
+    <w:lsdException w:name="List Bullet" w:semiHidden="1" w:unhideWhenUsed="1"/>
+    <w:lsdException w:name="List Number" w:semiHidden="1" w:unhideWhenUsed="1"/>
+    <w:lsdException w:name="List 2" w:semiHidden="1" w:unhideWhenUsed="1"/>
+    <w:lsdException w:name="List 3" w:semiHidden="1" w:unhideWhenUsed="1"/>
+    <w:lsdException w:name="List 4" w:semiHidden="1" w:unhideWhenUsed="1"/>
+    <w:lsdException w:name="List 5" w:semiHidden="1" w:unhideWhenUsed="1"/>
+    <w:lsdException w:name="List Bullet 2" w:semiHidden="1" w:unhideWhenUsed="1"/>
+    <w:lsdException w:name="List Bullet 3" w:semiHidden="1" w:unhideWhenUsed="1"/>
+    <w:lsdException w:name="List Bullet 4" w:semiHidden="1" w:unhideWhenUsed="1"/>
+    <w:lsdException w:name="List Bullet 5" w:semiHidden="1" w:unhideWhenUsed="1"/>
+    <w:lsdException w:name="List Number 2" w:semiHidden="1" w:unhideWhenUsed="1"/>
+    <w:lsdException w:name="List Number 3" w:semiHidden="1" w:unhideWhenUsed="1"/>
+    <w:lsdException w:name="List Number 4" w:semiHidden="1" w:unhideWhenUsed="1"/>
+    <w:lsdException w:name="List Number 5" w:semiHidden="1" w:unhideWhenUsed="1"/>
+    <w:lsdException w:name="Title" w:uiPriority="10" w:qFormat="1"/>
+    <w:lsdException w:name="Closing" w:semiHidden="1" w:unhideWhenUsed="1"/>
+    <w:lsdException w:name="Signature" w:semiHidden="1" w:unhideWhenUsed="1"/>
+    <w:lsdException w:name="Default Paragraph Font" w:semiHidden="1" w:uiPriority="1" w:unhideWhenUsed="1"/>
+    <w:lsdException w:name="Body Text" w:semiHidden="1" w:unhideWhenUsed="1"/>
+    <w:lsdException w:name="Body Text Indent" w:semiHidden="1" w:unhideWhenUsed="1"/>
+    <w:lsdException w:name="List Continue" w:semiHidden="1" w:unhideWhenUsed="1"/>
+    <w:lsdException w:name="List Continue 2" w:semiHidden="1" w:unhideWhenUsed="1"/>
+    <w:lsdException w:name="List Continue 3" w:semiHidden="1" w:unhideWhenUsed="1"/>
+    <w:lsdException w:name="List Continue 4" w:semiHidden="1" w:unhideWhenUsed="1"/>
+    <w:lsdException w:name="List Continue 5" w:semiHidden="1" w:unhideWhenUsed="1"/>
+    <w:lsdException w:name="Message Header" w:semiHidden="1" w:unhideWhenUsed="1"/>
+    <w:lsdException w:name="Subtitle" w:uiPriority="11" w:qFormat="1"/>
+    <w:lsdException w:name="Salutation" w:semiHidden="1" w:unhideWhenUsed="1"/>
+    <w:lsdException w:name="Date" w:semiHidden="1" w:unhideWhenUsed="1"/>
+    <w:lsdException w:name="Body Text First Indent" w:semiHidden="1" w:unhideWhenUsed="1"/>
+    <w:lsdException w:name="Body Text First Indent 2" w:semiHidden="1" w:unhideWhenUsed="1"/>
+    <w:lsdException w:name="Note Heading" w:semiHidden="1" w:unhideWhenUsed="1"/>
+    <w:lsdException w:name="Body Text 2" w:semiHidden="1" w:unhideWhenUsed="1"/>
+    <w:lsdException w:name="Body Text 3" w:semiHidden="1" w:unhideWhenUsed="1"/>
+    <w:lsdException w:name="Body Text Indent 2" w:semiHidden="1" w:unhideWhenUsed="1"/>
+    <w:lsdException w:name="Body Text Indent 3" w:semiHidden="1" w:unhideWhenUsed="1"/>
+    <w:lsdException w:name="Block Text" w:semiHidden="1" w:unhideWhenUsed="1"/>
+    <w:lsdException w:name="Hyperlink" w:semiHidden="1" w:unhideWhenUsed="1"/>
+    <w:lsdException w:name="FollowedHyperlink" w:semiHidden="1" w:unhideWhenUsed="1"/>
+    <w:lsdException w:name="Strong" w:uiPriority="22" w:qFormat="1"/>
+    <w:lsdException w:name="Emphasis" w:uiPriority="20" w:qFormat="1"/>
+    <w:lsdException w:name="Document Map" w:semiHidden="1" w:unhideWhenUsed="1"/>
+    <w:lsdException w:name="Plain Text" w:semiHidden="1" w:unhideWhenUsed="1"/>
+    <w:lsdException w:name="E-mail Signature" w:semiHidden="1" w:unhideWhenUsed="1"/>
+    <w:lsdException w:name="HTML Top of Form" w:semiHidden="1" w:unhideWhenUsed="1"/>
+    <w:lsdException w:name="HTML Bottom of Form" w:semiHidden="1" w:unhideWhenUsed="1"/>
+    <w:lsdException w:name="Normal (Web)" w:semiHidden="1" w:unhideWhenUsed="1"/>
+    <w:lsdException w:name="HTML Acronym" w:semiHidden="1" w:unhideWhenUsed="1"/>
+    <w:lsdException w:name="HTML Address" w:semiHidden="1" w:unhideWhenUsed="1"/>
+    <w:lsdException w:name="HTML Cite" w:semiHidden="1" w:unhideWhenUsed="1"/>
+    <w:lsdException w:name="HTML Code" w:semiHidden="1" w:unhideWhenUsed="1"/>
+    <w:lsdException w:name="HTML Definition" w:semiHidden="1" w:unhideWhenUsed="1"/>
+    <w:lsdException w:name="HTML Keyboard" w:semiHidden="1" w:unhideWhenUsed="1"/>
+    <w:lsdException w:name="HTML Preformatted" w:semiHidden="1" w:unhideWhenUsed="1"/>
+    <w:lsdException w:name="HTML Sample" w:semiHidden="1" w:unhideWhenUsed="1"/>
+    <w:lsdException w:name="HTML Typewriter" w:semiHidden="1" w:unhideWhenUsed="1"/>
+    <w:lsdException w:name="HTML Variable" w:semiHidden="1" w:unhideWhenUsed="1"/>
+    <w:lsdException w:name="Normal Table" w:semiHidden="1" w:unhideWhenUsed="1"/>
+    <w:lsdException w:name="annotation subject" w:semiHidden="1" w:unhideWhenUsed="1"/>
+    <w:lsdException w:name="No List" w:semiHidden="1" w:unhideWhenUsed="1"/>
+    <w:lsdException w:name="Outline List 1" w:semiHidden="1" w:unhideWhenUsed="1"/>
+    <w:lsdException w:name="Outline List 2" w:semiHidden="1" w:unhideWhenUsed="1"/>
+    <w:lsdException w:name="Outline List 3" w:semiHidden="1" w:unhideWhenUsed="1"/>
+    <w:lsdException w:name="Table Simple 1" w:semiHidden="1" w:unhideWhenUsed="1"/>
+    <w:lsdException w:name="Table Simple 2" w:semiHidden="1" w:unhideWhenUsed="1"/>
+    <w:lsdException w:name="Table Simple 3" w:semiHidden="1" w:unhideWhenUsed="1"/>
+    <w:lsdException w:name="Table Classic 1" w:semiHidden="1" w:unhideWhenUsed="1"/>
+    <w:lsdException w:name="Table Classic 2" w:semiHidden="1" w:unhideWhenUsed="1"/>
+    <w:lsdException w:name="Table Classic 3" w:semiHidden="1" w:unhideWhenUsed="1"/>
+    <w:lsdException w:name="Table Classic 4" w:semiHidden="1" w:unhideWhenUsed="1"/>
+    <w:lsdException w:name="Table Colorful 1" w:semiHidden="1" w:unhideWhenUsed="1"/>
+    <w:lsdException w:name="Table Colorful 2" w:semiHidden="1" w:unhideWhenUsed="1"/>
+    <w:lsdException w:name="Table Colorful 3" w:semiHidden="1" w:unhideWhenUsed="1"/>
+    <w:lsdException w:name="Table Columns 1" w:semiHidden="1" w:unhideWhenUsed="1"/>
+    <w:lsdException w:name="Table Columns 2" w:semiHidden="1" w:unhideWhenUsed="1"/>
+    <w:lsdException w:name="Table Columns 3" w:semiHidden="1" w:unhideWhenUsed="1"/>
+    <w:lsdException w:name="Table Columns 4" w:semiHidden="1" w:unhideWhenUsed="1"/>
+    <w:lsdException w:name="Table Columns 5" w:semiHidden="1" w:unhideWhenUsed="1"/>
+    <w:lsdException w:name="Table Grid 1" w:semiHidden="1" w:unhideWhenUsed="1"/>
+    <w:lsdException w:name="Table Grid 2" w:semiHidden="1" w:unhideWhenUsed="1"/>
+    <w:lsdException w:name="Table Grid 3" w:semiHidden="1" w:unhideWhenUsed="1"/>
+    <w:lsdException w:name="Table Grid 4" w:semiHidden="1" w:unhideWhenUsed="1"/>
+    <w:lsdException w:name="Table Grid 5" w:semiHidden="1" w:unhideWhenUsed="1"/>
+    <w:lsdException w:name="Table Grid 6" w:semiHidden="1" w:unhideWhenUsed="1"/>
+    <w:lsdException w:name="Table Grid 7" w:semiHidden="1" w:unhideWhenUsed="1"/>
+    <w:lsdException w:name="Table Grid 8" w:semiHidden="1" w:unhideWhenUsed="1"/>
+    <w:lsdException w:name="Table List 1" w:semiHidden="1" w:unhideWhenUsed="1"/>
+    <w:lsdException w:name="Table List 2" w:semiHidden="1" w:unhideWhenUsed="1"/>
+    <w:lsdException w:name="Table List 3" w:semiHidden="1" w:unhideWhenUsed="1"/>
+    <w:lsdException w:name="Table List 4" w:semiHidden="1" w:unhideWhenUsed="1"/>
+    <w:lsdException w:name="Table List 5" w:semiHidden="1" w:unhideWhenUsed="1"/>
+    <w:lsdException w:name="Table List 6" w:semiHidden="1" w:unhideWhenUsed="1"/>
+    <w:lsdException w:name="Table List 7" w:semiHidden="1" w:unhideWhenUsed="1"/>
+    <w:lsdException w:name="Table List 8" w:semiHidden="1" w:unhideWhenUsed="1"/>
+    <w:lsdException w:name="Table 3D effects 1" w:semiHidden="1" w:unhideWhenUsed="1"/>
+    <w:lsdException w:name="Table 3D effects 2" w:semiHidden="1" w:unhideWhenUsed="1"/>
+    <w:lsdException w:name="Table 3D effects 3" w:semiHidden="1" w:unhideWhenUsed="1"/>
+    <w:lsdException w:name="Table Contemporary" w:semiHidden="1" w:unhideWhenUsed="1"/>
+    <w:lsdException w:name="Table Elegant" w:semiHidden="1" w:unhideWhenUsed="1"/>
+    <w:lsdException w:name="Table Professional" w:semiHidden="1" w:unhideWhenUsed="1"/>
+    <w:lsdException w:name="Table Subtle 1" w:semiHidden="1" w:unhideWhenUsed="1"/>
+    <w:lsdException w:name="Table Subtle 2" w:semiHidden="1" w:unhideWhenUsed="1"/>
+    <w:lsdException w:name="Table Web 1" w:semiHidden="1" w:unhideWhenUsed="1"/>
+    <w:lsdException w:name="Table Web 2" w:semiHidden="1" w:unhideWhenUsed="1"/>
+    <w:lsdException w:name="Table Web 3" w:semiHidden="1" w:unhideWhenUsed="1"/>
+    <w:lsdException w:name="Balloon Text" w:semiHidden="1" w:unhideWhenUsed="1"/>
+    <w:lsdException w:name="Table Grid" w:uiPriority="39"/>
+    <w:lsdException w:name="Table Theme" w:semiHidden="1" w:unhideWhenUsed="1"/>
+    <w:lsdException w:name="Placeholder Text" w:semiHidden="1"/>
+    <w:lsdException w:name="No Spacing" w:uiPriority="1" w:qFormat="1"/>
+    <w:lsdException w:name="Light Shading" w:uiPriority="60"/>
+    <w:lsdException w:name="Light List" w:uiPriority="61"/>
+    <w:lsdException w:name="Light Grid" w:uiPriority="62"/>
+    <w:lsdException w:name="Medium Shading 1" w:uiPriority="63"/>
+    <w:lsdException w:name="Medium Shading 2" w:uiPriority="64"/>
+    <w:lsdException w:name="Medium List 1" w:uiPriority="65"/>
+    <w:lsdException w:name="Medium List 2" w:uiPriority="66"/>
+    <w:lsdException w:name="Medium Grid 1" w:uiPriority="67"/>
+    <w:lsdException w:name="Medium Grid 2" w:uiPriority="68"/>
+    <w:lsdException w:name="Medium Grid 3" w:uiPriority="69"/>
+    <w:lsdException w:name="Dark List" w:uiPriority="70"/>
+    <w:lsdException w:name="Colorful Shading" w:uiPriority="71"/>
+    <w:lsdException w:name="Colorful List" w:uiPriority="72"/>
+    <w:lsdException w:name="Colorful Grid" w:uiPriority="73"/>
+    <w:lsdException w:name="Light Shading Accent 1" w:uiPriority="60"/>
+    <w:lsdException w:name="Light List Accent 1" w:uiPriority="61"/>
+    <w:lsdException w:name="Light Grid Accent 1" w:uiPriority="62"/>
+    <w:lsdException w:name="Medium Shading 1 Accent 1" w:uiPriority="63"/>
+    <w:lsdException w:name="Medium Shading 2 Accent 1" w:uiPriority="64"/>
+    <w:lsdException w:name="Medium List 1 Accent 1" w:uiPriority="65"/>
+    <w:lsdException w:name="Revision" w:semiHidden="1"/>
+    <w:lsdException w:name="List Paragraph" w:uiPriority="34" w:qFormat="1"/>
+    <w:lsdException w:name="Quote" w:uiPriority="29" w:qFormat="1"/>
+    <w:lsdException w:name="Intense Quote" w:uiPriority="30" w:qFormat="1"/>
+    <w:lsdException w:name="Medium List 2 Accent 1" w:uiPriority="66"/>
+    <w:lsdException w:name="Medium Grid 1 Accent 1" w:uiPriority="67"/>
+    <w:lsdException w:name="Medium Grid 2 Accent 1" w:uiPriority="68"/>
+    <w:lsdException w:name="Medium Grid 3 Accent 1" w:uiPriority="69"/>
+    <w:lsdException w:name="Dark List Accent 1" w:uiPriority="70"/>
+    <w:lsdException w:name="Colorful Shading Accent 1" w:uiPriority="71"/>
+    <w:lsdException w:name="Colorful List Accent 1" w:uiPriority="72"/>
+    <w:lsdException w:name="Colorful Grid Accent 1" w:uiPriority="73"/>
+    <w:lsdException w:name="Light Shading Accent 2" w:uiPriority="60"/>
+    <w:lsdException w:name="Light List Accent 2" w:uiPriority="61"/>
+    <w:lsdException w:name="Light Grid Accent 2" w:uiPriority="62"/>
+    <w:lsdException w:name="Medium Shading 1 Accent 2" w:uiPriority="63"/>
+    <w:lsdException w:name="Medium Shading 2 Accent 2" w:uiPriority="64"/>
+    <w:lsdException w:name="Medium List 1 Accent 2" w:uiPriority="65"/>
+    <w:lsdException w:name="Medium List 2 Accent 2" w:uiPriority="66"/>
+    <w:lsdException w:name="Medium Grid 1 Accent 2" w:uiPriority="67"/>
+    <w:lsdException w:name="Medium Grid 2 Accent 2" w:uiPriority="68"/>
+    <w:lsdException w:name="Medium Grid 3 Accent 2" w:uiPriority="69"/>
+    <w:lsdException w:name="Dark List Accent 2" w:uiPriority="70"/>
+    <w:lsdException w:name="Colorful Shading Accent 2" w:uiPriority="71"/>
+    <w:lsdException w:name="Colorful List Accent 2" w:uiPriority="72"/>
+    <w:lsdException w:name="Colorful Grid Accent 2" w:uiPriority="73"/>
+    <w:lsdException w:name="Light Shading Accent 3" w:uiPriority="60"/>
+    <w:lsdException w:name="Light List Accent 3" w:uiPriority="61"/>
+    <w:lsdException w:name="Light Grid Accent 3" w:uiPriority="62"/>
+    <w:lsdException w:name="Medium Shading 1 Accent 3" w:uiPriority="63"/>
+    <w:lsdException w:name="Medium Shading 2 Accent 3" w:uiPriority="64"/>
+    <w:lsdException w:name="Medium List 1 Accent 3" w:uiPriority="65"/>
+    <w:lsdException w:name="Medium List 2 Accent 3" w:uiPriority="66"/>
+    <w:lsdException w:name="Medium Grid 1 Accent 3" w:uiPriority="67"/>
+    <w:lsdException w:name="Medium Grid 2 Accent 3" w:uiPriority="68"/>
+    <w:lsdException w:name="Medium Grid 3 Accent 3" w:uiPriority="69"/>
+    <w:lsdException w:name="Dark List Accent 3" w:uiPriority="70"/>
+    <w:lsdException w:name="Colorful Shading Accent 3" w:uiPriority="71"/>
+    <w:lsdException w:name="Colorful List Accent 3" w:uiPriority="72"/>
+    <w:lsdException w:name="Colorful Grid Accent 3" w:uiPriority="73"/>
+    <w:lsdException w:name="Light Shading Accent 4" w:uiPriority="60"/>
+    <w:lsdException w:name="Light List Accent 4" w:uiPriority="61"/>
+    <w:lsdException w:name="Light Grid Accent 4" w:uiPriority="62"/>
+    <w:lsdException w:name="Medium Shading 1 Accent 4" w:uiPriority="63"/>
+    <w:lsdException w:name="Medium Shading 2 Accent 4" w:uiPriority="64"/>
+    <w:lsdException w:name="Medium List 1 Accent 4" w:uiPriority="65"/>
+    <w:lsdException w:name="Medium List 2 Accent 4" w:uiPriority="66"/>
+    <w:lsdException w:name="Medium Grid 1 Accent 4" w:uiPriority="67"/>
+    <w:lsdException w:name="Medium Grid 2 Accent 4" w:uiPriority="68"/>
+    <w:lsdException w:name="Medium Grid 3 Accent 4" w:uiPriority="69"/>
+    <w:lsdException w:name="Dark List Accent 4" w:uiPriority="70"/>
+    <w:lsdException w:name="Colorful Shading Accent 4" w:uiPriority="71"/>
+    <w:lsdException w:name="Colorful List Accent 4" w:uiPriority="72"/>
+    <w:lsdException w:name="Colorful Grid Accent 4" w:uiPriority="73"/>
+    <w:lsdException w:name="Light Shading Accent 5" w:uiPriority="60"/>
+    <w:lsdException w:name="Light List Accent 5" w:uiPriority="61"/>
+    <w:lsdException w:name="Light Grid Accent 5" w:uiPriority="62"/>
+    <w:lsdException w:name="Medium Shading 1 Accent 5" w:uiPriority="63"/>
+    <w:lsdException w:name="Medium Shading 2 Accent 5" w:uiPriority="64"/>
+    <w:lsdException w:name="Medium List 1 Accent 5" w:uiPriority="65"/>
+    <w:lsdException w:name="Medium List 2 Accent 5" w:uiPriority="66"/>
+    <w:lsdException w:name="Medium Grid 1 Accent 5" w:uiPriority="67"/>
+    <w:lsdException w:name="Medium Grid 2 Accent 5" w:uiPriority="68"/>
+    <w:lsdException w:name="Medium Grid 3 Accent 5" w:uiPriority="69"/>
+    <w:lsdException w:name="Dark List Accent 5" w:uiPriority="70"/>
+    <w:lsdException w:name="Colorful Shading Accent 5" w:uiPriority="71"/>
+    <w:lsdException w:name="Colorful List Accent 5" w:uiPriority="72"/>
+    <w:lsdException w:name="Colorful Grid Accent 5" w:uiPriority="73"/>
+    <w:lsdException w:name="Light Shading Accent 6" w:uiPriority="60"/>
+    <w:lsdException w:name="Light List Accent 6" w:uiPriority="61"/>
+    <w:lsdException w:name="Light Grid Accent 6" w:uiPriority="62"/>
+    <w:lsdException w:name="Medium Shading 1 Accent 6" w:uiPriority="63"/>
+    <w:lsdException w:name="Medium Shading 2 Accent 6" w:uiPriority="64"/>
+    <w:lsdException w:name="Medium List 1 Accent 6" w:uiPriority="65"/>
+    <w:lsdException w:name="Medium List 2 Accent 6" w:uiPriority="66"/>
+    <w:lsdException w:name="Medium Grid 1 Accent 6" w:uiPriority="67"/>
+    <w:lsdException w:name="Medium Grid 2 Accent 6" w:uiPriority="68"/>
+    <w:lsdException w:name="Medium Grid 3 Accent 6" w:uiPriority="69"/>
+    <w:lsdException w:name="Dark List Accent 6" w:uiPriority="70"/>
+    <w:lsdException w:name="Colorful Shading Accent 6" w:uiPriority="71"/>
+    <w:lsdException w:name="Colorful List Accent 6" w:uiPriority="72"/>
+    <w:lsdException w:name="Colorful Grid Accent 6" w:uiPriority="73"/>
+    <w:lsdException w:name="Subtle Emphasis" w:uiPriority="19" w:qFormat="1"/>
+    <w:lsdException w:name="Intense Emphasis" w:uiPriority="21" w:qFormat="1"/>
+    <w:lsdException w:name="Subtle Reference" w:uiPriority="31" w:qFormat="1"/>
+    <w:lsdException w:name="Intense Reference" w:uiPriority="32" w:qFormat="1"/>
+    <w:lsdException w:name="Book Title" w:uiPriority="33" w:qFormat="1"/>
+    <w:lsdException w:name="Bibliography" w:semiHidden="1" w:uiPriority="37" w:unhideWhenUsed="1"/>
+    <w:lsdException w:name="TOC Heading" w:semiHidden="1" w:uiPriority="39" w:unhideWhenUsed="1" w:qFormat="1"/>
+    <w:lsdException w:name="Plain Table 1" w:uiPriority="41"/>
+    <w:lsdException w:name="Plain Table 2" w:uiPriority="42"/>
+    <w:lsdException w:name="Plain Table 3" w:uiPriority="43"/>
+    <w:lsdException w:name="Plain Table 4" w:uiPriority="44"/>
+    <w:lsdException w:name="Plain Table 5" w:uiPriority="45"/>
+    <w:lsdException w:name="Grid Table Light" w:uiPriority="40"/>
+    <w:lsdException w:name="Grid Table 1 Light" w:uiPriority="46"/>
+    <w:lsdException w:name="Grid Table 2" w:uiPriority="47"/>
+    <w:lsdException w:name="Grid Table 3" w:uiPriority="48"/>
+    <w:lsdException w:name="Grid Table 4" w:uiPriority="49"/>
+    <w:lsdException w:name="Grid Table 5 Dark" w:uiPriority="50"/>
+    <w:lsdException w:name="Grid Table 6 Colorful" w:uiPriority="51"/>
+    <w:lsdException w:name="Grid Table 7 Colorful" w:uiPriority="52"/>
+    <w:lsdException w:name="Grid Table 1 Light Accent 1" w:uiPriority="46"/>
+    <w:lsdException w:name="Grid Table 2 Accent 1" w:uiPriority="47"/>
+    <w:lsdException w:name="Grid Table 3 Accent 1" w:uiPriority="48"/>
+    <w:lsdException w:name="Grid Table 4 Accent 1" w:uiPriority="49"/>
+    <w:lsdException w:name="Grid Table 5 Dark Accent 1" w:uiPriority="50"/>
+    <w:lsdException w:name="Grid Table 6 Colorful Accent 1" w:uiPriority="51"/>
+    <w:lsdException w:name="Grid Table 7 Colorful Accent 1" w:uiPriority="52"/>
+    <w:lsdException w:name="Grid Table 1 Light Accent 2" w:uiPriority="46"/>
+    <w:lsdException w:name="Grid Table 2 Accent 2" w:uiPriority="47"/>
+    <w:lsdException w:name="Grid Table 3 Accent 2" w:uiPriority="48"/>
+    <w:lsdException w:name="Grid Table 4 Accent 2" w:uiPriority="49"/>
+    <w:lsdException w:name="Grid Table 5 Dark Accent 2" w:uiPriority="50"/>
+    <w:lsdException w:name="Grid Table 6 Colorful Accent 2" w:uiPriority="51"/>
+    <w:lsdException w:name="Grid Table 7 Colorful Accent 2" w:uiPriority="52"/>
+    <w:lsdException w:name="Grid Table 1 Light Accent 3" w:uiPriority="46"/>
+    <w:lsdException w:name="Grid Table 2 Accent 3" w:uiPriority="47"/>
+    <w:lsdException w:name="Grid Table 3 Accent 3" w:uiPriority="48"/>
+    <w:lsdException w:name="Grid Table 4 Accent 3" w:uiPriority="49"/>
+    <w:lsdException w:name="Grid Table 5 Dark Accent 3" w:uiPriority="50"/>
+    <w:lsdException w:name="Grid Table 6 Colorful Accent 3" w:uiPriority="51"/>
+    <w:lsdException w:name="Grid Table 7 Colorful Accent 3" w:uiPriority="52"/>
+    <w:lsdException w:name="Grid Table 1 Light Accent 4" w:uiPriority="46"/>
+    <w:lsdException w:name="Grid Table 2 Accent 4" w:uiPriority="47"/>
+    <w:lsdException w:name="Grid Table 3 Accent 4" w:uiPriority="48"/>
+    <w:lsdException w:name="Grid Table 4 Accent 4" w:uiPriority="49"/>
+    <w:lsdException w:name="Grid Table 5 Dark Accent 4" w:uiPriority="50"/>
+    <w:lsdException w:name="Grid Table 6 Colorful Accent 4" w:uiPriority="51"/>
+    <w:lsdException w:name="Grid Table 7 Colorful Accent 4" w:uiPriority="52"/>
+    <w:lsdException w:name="Grid Table 1 Light Accent 5" w:uiPriority="46"/>
+    <w:lsdException w:name="Grid Table 2 Accent 5" w:uiPriority="47"/>
+    <w:lsdException w:name="Grid Table 3 Accent 5" w:uiPriority="48"/>
+    <w:lsdException w:name="Grid Table 4 Accent 5" w:uiPriority="49"/>
+    <w:lsdException w:name="Grid Table 5 Dark Accent 5" w:uiPriority="50"/>
+    <w:lsdException w:name="Grid Table 6 Colorful Accent 5" w:uiPriority="51"/>
+    <w:lsdException w:name="Grid Table 7 Colorful Accent 5" w:uiPriority="52"/>
+    <w:lsdException w:name="Grid Table 1 Light Accent 6" w:uiPriority="46"/>
+    <w:lsdException w:name="Grid Table 2 Accent 6" w:uiPriority="47"/>
+    <w:lsdException w:name="Grid Table 3 Accent 6" w:uiPriority="48"/>
+    <w:lsdException w:name="Grid Table 4 Accent 6" w:uiPriority="49"/>
+    <w:lsdException w:name="Grid Table 5 Dark Accent 6" w:uiPriority="50"/>
+    <w:lsdException w:name="Grid Table 6 Colorful Accent 6" w:uiPriority="51"/>
+    <w:lsdException w:name="Grid Table 7 Colorful Accent 6" w:uiPriority="52"/>
+    <w:lsdException w:name="List Table 1 Light" w:uiPriority="46"/>
+    <w:lsdException w:name="List Table 2" w:uiPriority="47"/>
+    <w:lsdException w:name="List Table 3" w:uiPriority="48"/>
+    <w:lsdException w:name="List Table 4" w:uiPriority="49"/>
+    <w:lsdException w:name="List Table 5 Dark" w:uiPriority="50"/>
+    <w:lsdException w:name="List Table 6 Colorful" w:uiPriority="51"/>
+    <w:lsdException w:name="List Table 7 Colorful" w:uiPriority="52"/>
+    <w:lsdException w:name="List Table 1 Light Accent 1" w:uiPriority="46"/>
+    <w:lsdException w:name="List Table 2 Accent 1" w:uiPriority="47"/>
+    <w:lsdException w:name="List Table 3 Accent 1" w:uiPriority="48"/>
+    <w:lsdException w:name="List Table 4 Accent 1" w:uiPriority="49"/>
+    <w:lsdException w:name="List Table 5 Dark Accent 1" w:uiPriority="50"/>
+    <w:lsdException w:name="List Table 6 Colorful Accent 1" w:uiPriority="51"/>
+    <w:lsdException w:name="List Table 7 Colorful Accent 1" w:uiPriority="52"/>
+    <w:lsdException w:name="List Table 1 Light Accent 2" w:uiPriority="46"/>
+    <w:lsdException w:name="List Table 2 Accent 2" w:uiPriority="47"/>
+    <w:lsdException w:name="List Table 3 Accent 2" w:uiPriority="48"/>
+    <w:lsdException w:name="List Table 4 Accent 2" w:uiPriority="49"/>
+    <w:lsdException w:name="List Table 5 Dark Accent 2" w:uiPriority="50"/>
+    <w:lsdException w:name="List Table 6 Colorful Accent 2" w:uiPriority="51"/>
+    <w:lsdException w:name="List Table 7 Colorful Accent 2" w:uiPriority="52"/>
+    <w:lsdException w:name="List Table 1 Light Accent 3" w:uiPriority="46"/>
+    <w:lsdException w:name="List Table 2 Accent 3" w:uiPriority="47"/>
+    <w:lsdException w:name="List Table 3 Accent 3" w:uiPriority="48"/>
+    <w:lsdException w:name="List Table 4 Accent 3" w:uiPriority="49"/>
+    <w:lsdException w:name="List Table 5 Dark Accent 3" w:uiPriority="50"/>
+    <w:lsdException w:name="List Table 6 Colorful Accent 3" w:uiPriority="51"/>
+    <w:lsdException w:name="List Table 7 Colorful Accent 3" w:uiPriority="52"/>
+    <w:lsdException w:name="List Table 1 Light Accent 4" w:uiPriority="46"/>
+    <w:lsdException w:name="List Table 2 Accent 4" w:uiPriority="47"/>
+    <w:lsdException w:name="List Table 3 Accent 4" w:uiPriority="48"/>
+    <w:lsdException w:name="List Table 4 Accent 4" w:uiPriority="49"/>
+    <w:lsdException w:name="List Table 5 Dark Accent 4" w:uiPriority="50"/>
+    <w:lsdException w:name="List Table 6 Colorful Accent 4" w:uiPriority="51"/>
+    <w:lsdException w:name="List Table 7 Colorful Accent 4" w:uiPriority="52"/>
+    <w:lsdException w:name="List Table 1 Light Accent 5" w:uiPriority="46"/>
+    <w:lsdException w:name="List Table 2 Accent 5" w:uiPriority="47"/>
+    <w:lsdException w:name="List Table 3 Accent 5" w:uiPriority="48"/>
+    <w:lsdException w:name="List Table 4 Accent 5" w:uiPriority="49"/>
+    <w:lsdException w:name="List Table 5 Dark Accent 5" w:uiPriority="50"/>
+    <w:lsdException w:name="List Table 6 Colorful Accent 5" w:uiPriority="51"/>
+    <w:lsdException w:name="List Table 7 Colorful Accent 5" w:uiPriority="52"/>
+    <w:lsdException w:name="List Table 1 Light Accent 6" w:uiPriority="46"/>
+    <w:lsdException w:name="List Table 2 Accent 6" w:uiPriority="47"/>
+    <w:lsdException w:name="List Table 3 Accent 6" w:uiPriority="48"/>
+    <w:lsdException w:name="List Table 4 Accent 6" w:uiPriority="49"/>
+    <w:lsdException w:name="List Table 5 Dark Accent 6" w:uiPriority="50"/>
+    <w:lsdException w:name="List Table 6 Colorful Accent 6" w:uiPriority="51"/>
+    <w:lsdException w:name="List Table 7 Colorful Accent 6" w:uiPriority="52"/>
+    <w:lsdException w:name="Mention" w:semiHidden="1" w:unhideWhenUsed="1"/>
+    <w:lsdException w:name="Smart Hyperlink" w:semiHidden="1" w:unhideWhenUsed="1"/>
+    <w:lsdException w:name="Hashtag" w:semiHidden="1" w:unhideWhenUsed="1"/>
+    <w:lsdException w:name="Unresolved Mention" w:semiHidden="1" w:unhideWhenUsed="1"/>
+    <w:lsdException w:name="Smart Link" w:semiHidden="1" w:unhideWhenUsed="1"/>
+  </w:latentStyles>
+  <w:style w:type="paragraph" w:default="1" w:styleId="Normal">
+    <w:name w:val="Normal"/>
+    <w:qFormat/>
   </w:style>
-  <w:style w:type="table" w:styleId="TableNormal" w:default="1">
-    <w:name w:val="Table Normal"/>
-  </w:style>
-  <w:style w:type="paragraph" w:styleId="Heading1">
+  <w:style w:type="paragraph" w:styleId="Ttulo1">
     <w:name w:val="heading 1"/>
     <w:basedOn w:val="Normal"/>
     <w:next w:val="Normal"/>
+    <w:uiPriority w:val="9"/>
+    <w:qFormat/>
     <w:pPr>
-      <w:keepNext w:val="1"/>
-      <w:keepLines w:val="1"/>
-      <w:spacing w:after="120" w:before="400" w:lineRule="auto"/>
+      <w:keepNext/>
+      <w:keepLines/>
+      <w:spacing w:before="400" w:after="120"/>
+      <w:outlineLvl w:val="0"/>
     </w:pPr>
     <w:rPr>
       <w:sz w:val="40"/>
       <w:szCs w:val="40"/>
     </w:rPr>
   </w:style>
-  <w:style w:type="paragraph" w:styleId="Heading2">
+  <w:style w:type="paragraph" w:styleId="Ttulo2">
     <w:name w:val="heading 2"/>
     <w:basedOn w:val="Normal"/>
     <w:next w:val="Normal"/>
+    <w:uiPriority w:val="9"/>
+    <w:semiHidden/>
+    <w:unhideWhenUsed/>
+    <w:qFormat/>
     <w:pPr>
-      <w:keepNext w:val="1"/>
-      <w:keepLines w:val="1"/>
-      <w:spacing w:after="120" w:before="360" w:lineRule="auto"/>
+      <w:keepNext/>
+      <w:keepLines/>
+      <w:spacing w:before="360" w:after="120"/>
+      <w:outlineLvl w:val="1"/>
     </w:pPr>
     <w:rPr>
-      <w:b w:val="0"/>
       <w:sz w:val="32"/>
       <w:szCs w:val="32"/>
     </w:rPr>
   </w:style>
-  <w:style w:type="paragraph" w:styleId="Heading3">
+  <w:style w:type="paragraph" w:styleId="Ttulo3">
     <w:name w:val="heading 3"/>
     <w:basedOn w:val="Normal"/>
     <w:next w:val="Normal"/>
+    <w:uiPriority w:val="9"/>
+    <w:semiHidden/>
+    <w:unhideWhenUsed/>
+    <w:qFormat/>
     <w:pPr>
-      <w:keepNext w:val="1"/>
-      <w:keepLines w:val="1"/>
-      <w:spacing w:after="80" w:before="320" w:lineRule="auto"/>
+      <w:keepNext/>
+      <w:keepLines/>
+      <w:spacing w:before="320" w:after="80"/>
+      <w:outlineLvl w:val="2"/>
     </w:pPr>
     <w:rPr>
-      <w:b w:val="0"/>
       <w:color w:val="434343"/>
       <w:sz w:val="28"/>
       <w:szCs w:val="28"/>
     </w:rPr>
   </w:style>
-  <w:style w:type="paragraph" w:styleId="Heading4">
+  <w:style w:type="paragraph" w:styleId="Ttulo4">
     <w:name w:val="heading 4"/>
     <w:basedOn w:val="Normal"/>
     <w:next w:val="Normal"/>
+    <w:uiPriority w:val="9"/>
+    <w:semiHidden/>
+    <w:unhideWhenUsed/>
+    <w:qFormat/>
     <w:pPr>
-      <w:keepNext w:val="1"/>
-      <w:keepLines w:val="1"/>
-      <w:spacing w:after="80" w:before="280" w:lineRule="auto"/>
+      <w:keepNext/>
+      <w:keepLines/>
+      <w:spacing w:before="280" w:after="80"/>
+      <w:outlineLvl w:val="3"/>
     </w:pPr>
     <w:rPr>
       <w:color w:val="666666"/>
@@ -252,63 +890,109 @@
       <w:szCs w:val="24"/>
     </w:rPr>
   </w:style>
-  <w:style w:type="paragraph" w:styleId="Heading5">
+  <w:style w:type="paragraph" w:styleId="Ttulo5">
     <w:name w:val="heading 5"/>
     <w:basedOn w:val="Normal"/>
     <w:next w:val="Normal"/>
+    <w:uiPriority w:val="9"/>
+    <w:semiHidden/>
+    <w:unhideWhenUsed/>
+    <w:qFormat/>
     <w:pPr>
-      <w:keepNext w:val="1"/>
-      <w:keepLines w:val="1"/>
-      <w:spacing w:after="80" w:before="240" w:lineRule="auto"/>
+      <w:keepNext/>
+      <w:keepLines/>
+      <w:spacing w:before="240" w:after="80"/>
+      <w:outlineLvl w:val="4"/>
     </w:pPr>
     <w:rPr>
       <w:color w:val="666666"/>
-      <w:sz w:val="22"/>
-      <w:szCs w:val="22"/>
     </w:rPr>
   </w:style>
-  <w:style w:type="paragraph" w:styleId="Heading6">
+  <w:style w:type="paragraph" w:styleId="Ttulo6">
     <w:name w:val="heading 6"/>
     <w:basedOn w:val="Normal"/>
     <w:next w:val="Normal"/>
+    <w:uiPriority w:val="9"/>
+    <w:semiHidden/>
+    <w:unhideWhenUsed/>
+    <w:qFormat/>
     <w:pPr>
-      <w:keepNext w:val="1"/>
-      <w:keepLines w:val="1"/>
-      <w:spacing w:after="80" w:before="240" w:lineRule="auto"/>
+      <w:keepNext/>
+      <w:keepLines/>
+      <w:spacing w:before="240" w:after="80"/>
+      <w:outlineLvl w:val="5"/>
     </w:pPr>
     <w:rPr>
-      <w:i w:val="1"/>
+      <w:i/>
       <w:color w:val="666666"/>
-      <w:sz w:val="22"/>
-      <w:szCs w:val="22"/>
     </w:rPr>
   </w:style>
-  <w:style w:type="paragraph" w:styleId="Title">
+  <w:style w:type="character" w:default="1" w:styleId="Fuentedeprrafopredeter">
+    <w:name w:val="Default Paragraph Font"/>
+    <w:uiPriority w:val="1"/>
+    <w:semiHidden/>
+    <w:unhideWhenUsed/>
+  </w:style>
+  <w:style w:type="table" w:default="1" w:styleId="Tablanormal">
+    <w:name w:val="Normal Table"/>
+    <w:uiPriority w:val="99"/>
+    <w:semiHidden/>
+    <w:unhideWhenUsed/>
+    <w:tblPr>
+      <w:tblInd w:w="0" w:type="dxa"/>
+      <w:tblCellMar>
+        <w:top w:w="0" w:type="dxa"/>
+        <w:left w:w="108" w:type="dxa"/>
+        <w:bottom w:w="0" w:type="dxa"/>
+        <w:right w:w="108" w:type="dxa"/>
+      </w:tblCellMar>
+    </w:tblPr>
+  </w:style>
+  <w:style w:type="numbering" w:default="1" w:styleId="Sinlista">
+    <w:name w:val="No List"/>
+    <w:uiPriority w:val="99"/>
+    <w:semiHidden/>
+    <w:unhideWhenUsed/>
+  </w:style>
+  <w:style w:type="table" w:customStyle="1" w:styleId="TableNormal">
+    <w:name w:val="Table Normal"/>
+    <w:tblPr>
+      <w:tblCellMar>
+        <w:top w:w="0" w:type="dxa"/>
+        <w:left w:w="0" w:type="dxa"/>
+        <w:bottom w:w="0" w:type="dxa"/>
+        <w:right w:w="0" w:type="dxa"/>
+      </w:tblCellMar>
+    </w:tblPr>
+  </w:style>
+  <w:style w:type="paragraph" w:styleId="Ttulo">
     <w:name w:val="Title"/>
     <w:basedOn w:val="Normal"/>
     <w:next w:val="Normal"/>
+    <w:uiPriority w:val="10"/>
+    <w:qFormat/>
     <w:pPr>
-      <w:keepNext w:val="1"/>
-      <w:keepLines w:val="1"/>
-      <w:spacing w:after="60" w:before="0" w:lineRule="auto"/>
+      <w:keepNext/>
+      <w:keepLines/>
+      <w:spacing w:after="60"/>
     </w:pPr>
     <w:rPr>
       <w:sz w:val="52"/>
       <w:szCs w:val="52"/>
     </w:rPr>
   </w:style>
-  <w:style w:type="paragraph" w:styleId="Subtitle">
+  <w:style w:type="paragraph" w:styleId="Subttulo">
     <w:name w:val="Subtitle"/>
     <w:basedOn w:val="Normal"/>
     <w:next w:val="Normal"/>
+    <w:uiPriority w:val="11"/>
+    <w:qFormat/>
     <w:pPr>
-      <w:keepNext w:val="1"/>
-      <w:keepLines w:val="1"/>
-      <w:spacing w:after="320" w:before="0" w:lineRule="auto"/>
+      <w:keepNext/>
+      <w:keepLines/>
+      <w:spacing w:after="320"/>
     </w:pPr>
     <w:rPr>
-      <w:rFonts w:ascii="Arial" w:cs="Arial" w:eastAsia="Arial" w:hAnsi="Arial"/>
-      <w:i w:val="0"/>
       <w:color w:val="666666"/>
       <w:sz w:val="30"/>
       <w:szCs w:val="30"/>

</xml_diff>